<commit_message>
Deploying to gh-pages from @ chuckerin/personal-portfolio@be247c29f0dfc99983a4e937bb71a87e77ae8b5e 🚀
</commit_message>
<xml_diff>
--- a/resume.docx
+++ b/resume.docx
@@ -408,19 +408,11 @@
         </w:rPr>
         <w:t xml:space="preserve">Jasmine, </w:t>
       </w:r>
-      <w:proofErr w:type="spellStart"/>
-      <w:r>
-        <w:rPr>
-          <w:lang w:val="en-US"/>
-        </w:rPr>
-        <w:t>Docusaurus</w:t>
-      </w:r>
-      <w:proofErr w:type="spellEnd"/>
-      <w:r>
-        <w:rPr>
-          <w:lang w:val="en-US"/>
-        </w:rPr>
-        <w:t xml:space="preserve">, Jenkins, </w:t>
+      <w:r>
+        <w:rPr>
+          <w:lang w:val="en-US"/>
+        </w:rPr>
+        <w:t xml:space="preserve">Docusaurus, Jenkins, </w:t>
       </w:r>
       <w:r>
         <w:rPr>
@@ -910,25 +902,7 @@
           <w:sz w:val="24"/>
           <w:szCs w:val="24"/>
         </w:rPr>
-        <w:t xml:space="preserve">Documented those practices as guides using </w:t>
-      </w:r>
-      <w:proofErr w:type="spellStart"/>
-      <w:r>
-        <w:rPr>
-          <w:rFonts w:ascii="Times New Roman" w:hAnsi="Times New Roman" w:cs="Times New Roman"/>
-          <w:sz w:val="24"/>
-          <w:szCs w:val="24"/>
-        </w:rPr>
-        <w:t>Docusaurus</w:t>
-      </w:r>
-      <w:proofErr w:type="spellEnd"/>
-      <w:r>
-        <w:rPr>
-          <w:rFonts w:ascii="Times New Roman" w:hAnsi="Times New Roman" w:cs="Times New Roman"/>
-          <w:sz w:val="24"/>
-          <w:szCs w:val="24"/>
-        </w:rPr>
-        <w:t xml:space="preserve"> and CollabNet.  </w:t>
+        <w:t xml:space="preserve">Documented those practices as guides using Docusaurus and CollabNet.  </w:t>
       </w:r>
       <w:r>
         <w:rPr>
@@ -1280,21 +1254,7 @@
         <w:rPr>
           <w:lang w:val="en-US"/>
         </w:rPr>
-        <w:t xml:space="preserve">, Postman, SoapUI, ArcGIS, Jest, Jasmine, Cypress, JUnit, Kubernetes, </w:t>
-      </w:r>
-      <w:proofErr w:type="spellStart"/>
-      <w:r>
-        <w:rPr>
-          <w:lang w:val="en-US"/>
-        </w:rPr>
-        <w:t>Docusaurus</w:t>
-      </w:r>
-      <w:proofErr w:type="spellEnd"/>
-      <w:r>
-        <w:rPr>
-          <w:lang w:val="en-US"/>
-        </w:rPr>
-        <w:t>, CollabNet, Jenkins, AngularJS, Angular, Express JS, Material UI, Prime React, MongoDB</w:t>
+        <w:t>, Postman, SoapUI, ArcGIS, Jest, Jasmine, Cypress, JUnit, Kubernetes, Docusaurus, CollabNet, Jenkins, AngularJS, Angular, Express JS, Material UI, Prime React, MongoDB</w:t>
       </w:r>
     </w:p>
     <w:p>
@@ -1459,23 +1419,7 @@
           <w:rFonts w:eastAsia="Arial"/>
           <w:lang w:val="en-US"/>
         </w:rPr>
-        <w:t xml:space="preserve">Web Services </w:t>
-      </w:r>
-      <w:proofErr w:type="gramStart"/>
-      <w:r>
-        <w:rPr>
-          <w:rFonts w:eastAsia="Arial"/>
-          <w:lang w:val="en-US"/>
-        </w:rPr>
-        <w:t>lead</w:t>
-      </w:r>
-      <w:proofErr w:type="gramEnd"/>
-      <w:r>
-        <w:rPr>
-          <w:rFonts w:eastAsia="Arial"/>
-          <w:lang w:val="en-US"/>
-        </w:rPr>
-        <w:t xml:space="preserve"> for the GFM (Global Freight Management) system.</w:t>
+        <w:t>Web Services lead for the GFM (Global Freight Management) system.</w:t>
       </w:r>
       <w:r>
         <w:rPr>
@@ -1565,23 +1509,7 @@
           <w:rFonts w:eastAsia="Arial"/>
           <w:lang w:val="en-US"/>
         </w:rPr>
-        <w:t xml:space="preserve">system added web service capability to an existing </w:t>
-      </w:r>
-      <w:proofErr w:type="gramStart"/>
-      <w:r>
-        <w:rPr>
-          <w:rFonts w:eastAsia="Arial"/>
-          <w:lang w:val="en-US"/>
-        </w:rPr>
-        <w:t>15 year old</w:t>
-      </w:r>
-      <w:proofErr w:type="gramEnd"/>
-      <w:r>
-        <w:rPr>
-          <w:rFonts w:eastAsia="Arial"/>
-          <w:lang w:val="en-US"/>
-        </w:rPr>
-        <w:t xml:space="preserve"> system.  5 web services </w:t>
+        <w:t xml:space="preserve">system added web service capability to an existing 15 year old system.  5 web services </w:t>
       </w:r>
       <w:r>
         <w:rPr>
@@ -1691,23 +1619,7 @@
           <w:rFonts w:eastAsia="Arial"/>
           <w:lang w:val="en-US"/>
         </w:rPr>
-        <w:t xml:space="preserve">was a </w:t>
-      </w:r>
-      <w:proofErr w:type="gramStart"/>
-      <w:r>
-        <w:rPr>
-          <w:rFonts w:eastAsia="Arial"/>
-          <w:lang w:val="en-US"/>
-        </w:rPr>
-        <w:t>large scale</w:t>
-      </w:r>
-      <w:proofErr w:type="gramEnd"/>
-      <w:r>
-        <w:rPr>
-          <w:rFonts w:eastAsia="Arial"/>
-          <w:lang w:val="en-US"/>
-        </w:rPr>
-        <w:t xml:space="preserve"> effort of </w:t>
+        <w:t xml:space="preserve">was a large scale effort of </w:t>
       </w:r>
       <w:r>
         <w:rPr>
@@ -5340,9 +5252,8 @@
         <w:r>
           <w:rPr>
             <w:rStyle w:val="Hyperlink"/>
-            <w:lang w:val="en-US"/>
           </w:rPr>
-          <w:t>https://personal-portfolio-plum-theta-18.vercel.app/</w:t>
+          <w:t>https://chuckerin.github.io/personal-portfolio/</w:t>
         </w:r>
       </w:hyperlink>
     </w:p>
@@ -8517,6 +8428,7 @@
   <w:style w:type="character" w:default="1" w:styleId="DefaultParagraphFont">
     <w:name w:val="Default Paragraph Font"/>
     <w:uiPriority w:val="1"/>
+    <w:semiHidden/>
     <w:unhideWhenUsed/>
   </w:style>
   <w:style w:type="table" w:default="1" w:styleId="TableNormal">

</xml_diff>